<commit_message>
in/xem trước vật tư bán trực tiếp
</commit_message>
<xml_diff>
--- a/src/main/resources/reports/bandaugia/Thông tin bán đấu giá lương thực.docx
+++ b/src/main/resources/reports/bandaugia/Thông tin bán đấu giá lương thực.docx
@@ -353,7 +353,7 @@
           <w:sz w:val="28"/>
           <w:szCs w:val="28"/>
         </w:rPr>
-        <w:instrText xml:space="preserve"> MERGEFIELD  "#evaluate($tongSl) #set($tongSl=0) #evaluate($tongGia) #set($tongGia=0) #evaluate($tongTien) #set($tongTien=0)"  \* MERGEFORMAT </w:instrText>
+        <w:instrText xml:space="preserve"> MERGEFIELD  "#evaluate($tongSl) #set($tongSl=0) #evaluate($tongGia) #set($tongGia=0)"  \* MERGEFORMAT </w:instrText>
       </w:r>
       <w:r>
         <w:rPr>
@@ -1566,7 +1566,7 @@
                 <w:sz w:val="28"/>
                 <w:szCs w:val="28"/>
               </w:rPr>
-              <w:instrText xml:space="preserve"> MERGEFIELD  $dateTool.format(\"dd/MM/yyyy\",$dateTool.toDate('yyyy-MM-dd',$!data.tgianDauGiaTu))  \* MERGEFORMAT </w:instrText>
+              <w:instrText xml:space="preserve"> MERGEFIELD  #if($!data.tgianDauGiaTu)$dateTool.format('dd/MM/yyyy',$dateTool.toDate('yyyy-MM-dd',$!data.tgianDauGiaTu))#end  \* MERGEFORMAT </w:instrText>
             </w:r>
             <w:r>
               <w:rPr>
@@ -1587,7 +1587,7 @@
                 <w:sz w:val="28"/>
                 <w:szCs w:val="28"/>
               </w:rPr>
-              <w:t>«$dateTool.format("dd/MM/yyyy",$dateTool.»</w:t>
+              <w:t>«#if($!data.tgianDauGiaTu)$dateTool.forma»</w:t>
             </w:r>
             <w:r>
               <w:rPr>
@@ -1639,7 +1639,7 @@
                 <w:sz w:val="28"/>
                 <w:szCs w:val="28"/>
               </w:rPr>
-              <w:instrText xml:space="preserve"> MERGEFIELD  $dateTool.format(\"dd/MM/yyyy\",$dateTool.toDate('yyyy-MM-dd',$!data.tgianDauGiaDen))  \* MERGEFORMAT </w:instrText>
+              <w:instrText xml:space="preserve"> MERGEFIELD  #if($!data.tgianDauGiaDen)$dateTool.format('dd/MM/yyyy',$dateTool.toDate('yyyy-MM-dd',$!data.tgianDauGiaDen))#end  \* MERGEFORMAT </w:instrText>
             </w:r>
             <w:r>
               <w:rPr>
@@ -1660,7 +1660,7 @@
                 <w:sz w:val="28"/>
                 <w:szCs w:val="28"/>
               </w:rPr>
-              <w:t>«$dateTool.format("dd/MM/yyyy",$dateTool.»</w:t>
+              <w:t>«#if($!data.tgianDauGiaDen)$dateTool.form»</w:t>
             </w:r>
             <w:r>
               <w:rPr>
@@ -1704,6 +1704,8 @@
                 <w:szCs w:val="28"/>
               </w:rPr>
             </w:pPr>
+            <w:bookmarkStart w:id="1" w:name="_GoBack"/>
+            <w:bookmarkEnd w:id="1"/>
           </w:p>
         </w:tc>
         <w:tc>
@@ -1782,48 +1784,7 @@
                 <w:sz w:val="28"/>
                 <w:szCs w:val="28"/>
               </w:rPr>
-              <w:fldChar w:fldCharType="begin"/>
-            </w:r>
-            <w:r>
-              <w:rPr>
-                <w:rFonts w:eastAsia="Times New Roman"/>
-                <w:bCs/>
-                <w:color w:val="000000"/>
-                <w:sz w:val="28"/>
-                <w:szCs w:val="28"/>
-              </w:rPr>
-              <w:instrText xml:space="preserve"> MERGEFIELD  "#set( $tongTien = $tongTien + $!d.thanhTien)"  \* MERGEFORMAT </w:instrText>
-            </w:r>
-            <w:r>
-              <w:rPr>
-                <w:rFonts w:eastAsia="Times New Roman"/>
-                <w:bCs/>
-                <w:color w:val="000000"/>
-                <w:sz w:val="28"/>
-                <w:szCs w:val="28"/>
-              </w:rPr>
-              <w:fldChar w:fldCharType="separate"/>
-            </w:r>
-            <w:r>
-              <w:rPr>
-                <w:rFonts w:eastAsia="Times New Roman"/>
-                <w:bCs/>
-                <w:noProof/>
-                <w:color w:val="000000"/>
-                <w:sz w:val="28"/>
-                <w:szCs w:val="28"/>
-              </w:rPr>
-              <w:t>«#set( $tongTien = $tongTien + $!d.thanhT»</w:t>
-            </w:r>
-            <w:r>
-              <w:rPr>
-                <w:rFonts w:eastAsia="Times New Roman"/>
-                <w:bCs/>
-                <w:color w:val="000000"/>
-                <w:sz w:val="28"/>
-                <w:szCs w:val="28"/>
-              </w:rPr>
-              <w:fldChar w:fldCharType="end"/>
+              <w:t xml:space="preserve"> </w:t>
             </w:r>
           </w:p>
           <w:p>
@@ -2860,8 +2821,6 @@
                 <w:szCs w:val="28"/>
               </w:rPr>
             </w:pPr>
-            <w:bookmarkStart w:id="1" w:name="_GoBack"/>
-            <w:bookmarkEnd w:id="1"/>
           </w:p>
         </w:tc>
         <w:tc>
@@ -3033,7 +2992,7 @@
                 <w:sz w:val="28"/>
                 <w:szCs w:val="28"/>
               </w:rPr>
-              <w:instrText xml:space="preserve"> MERGEFIELD  $numberTool.format('#,##0',$tongTien,$locale)  \* MERGEFORMAT </w:instrText>
+              <w:instrText xml:space="preserve"> MERGEFIELD  #if($!data.tongTien)$numberTool.format('#,##0',$!data.tongTien,$locale)#end  \* MERGEFORMAT </w:instrText>
             </w:r>
             <w:r>
               <w:rPr>
@@ -3056,7 +3015,7 @@
                 <w:sz w:val="28"/>
                 <w:szCs w:val="28"/>
               </w:rPr>
-              <w:t>«$numberTool.format('#,##0',$tongTien,$lo»</w:t>
+              <w:t>«#if($!data.tongTien)$numberTool.format('»</w:t>
             </w:r>
             <w:r>
               <w:rPr>

</xml_diff>

<commit_message>
thông tin bán đấu giá
</commit_message>
<xml_diff>
--- a/src/main/resources/reports/bandaugia/Thông tin bán đấu giá lương thực.docx
+++ b/src/main/resources/reports/bandaugia/Thông tin bán đấu giá lương thực.docx
@@ -1382,122 +1382,7 @@
           <w:p>
             <w:pPr>
               <w:spacing w:after="0" w:line="276" w:lineRule="auto"/>
-              <w:jc w:val="right"/>
-              <w:rPr>
-                <w:rFonts w:eastAsia="Times New Roman"/>
-                <w:bCs/>
-                <w:color w:val="000000"/>
-                <w:sz w:val="28"/>
-                <w:szCs w:val="28"/>
-              </w:rPr>
-            </w:pPr>
-            <w:r>
-              <w:rPr>
-                <w:rFonts w:eastAsia="Times New Roman"/>
-                <w:bCs/>
-                <w:color w:val="000000"/>
-                <w:sz w:val="28"/>
-                <w:szCs w:val="28"/>
-              </w:rPr>
-              <w:fldChar w:fldCharType="begin"/>
-            </w:r>
-            <w:r>
-              <w:rPr>
-                <w:rFonts w:eastAsia="Times New Roman"/>
-                <w:bCs/>
-                <w:color w:val="000000"/>
-                <w:sz w:val="28"/>
-                <w:szCs w:val="28"/>
-              </w:rPr>
-              <w:instrText xml:space="preserve"> MERGEFIELD  #if($!d.donGiaDeXuat)$numberTool.format('#,##0',$!d.donGiaDeXuat,$locale)#end  \* MERGEFORMAT </w:instrText>
-            </w:r>
-            <w:r>
-              <w:rPr>
-                <w:rFonts w:eastAsia="Times New Roman"/>
-                <w:bCs/>
-                <w:color w:val="000000"/>
-                <w:sz w:val="28"/>
-                <w:szCs w:val="28"/>
-              </w:rPr>
-              <w:fldChar w:fldCharType="separate"/>
-            </w:r>
-            <w:r>
-              <w:rPr>
-                <w:rFonts w:eastAsia="Times New Roman"/>
-                <w:bCs/>
-                <w:noProof/>
-                <w:color w:val="000000"/>
-                <w:sz w:val="28"/>
-                <w:szCs w:val="28"/>
-              </w:rPr>
-              <w:t>«#if($!d.donGiaDeXuat)$numberTool.format(»</w:t>
-            </w:r>
-            <w:r>
-              <w:rPr>
-                <w:rFonts w:eastAsia="Times New Roman"/>
-                <w:bCs/>
-                <w:color w:val="000000"/>
-                <w:sz w:val="28"/>
-                <w:szCs w:val="28"/>
-              </w:rPr>
-              <w:fldChar w:fldCharType="end"/>
-            </w:r>
-            <w:r>
-              <w:rPr>
-                <w:rFonts w:eastAsia="Times New Roman"/>
-                <w:bCs/>
-                <w:color w:val="000000"/>
-                <w:sz w:val="28"/>
-                <w:szCs w:val="28"/>
-              </w:rPr>
-              <w:fldChar w:fldCharType="begin"/>
-            </w:r>
-            <w:r>
-              <w:rPr>
-                <w:rFonts w:eastAsia="Times New Roman"/>
-                <w:bCs/>
-                <w:color w:val="000000"/>
-                <w:sz w:val="28"/>
-                <w:szCs w:val="28"/>
-              </w:rPr>
-              <w:instrText xml:space="preserve"> MERGEFIELD  "#set( $tongGia = $tongGia + $!d.donGiaDeXuat)"  \* MERGEFORMAT </w:instrText>
-            </w:r>
-            <w:r>
-              <w:rPr>
-                <w:rFonts w:eastAsia="Times New Roman"/>
-                <w:bCs/>
-                <w:color w:val="000000"/>
-                <w:sz w:val="28"/>
-                <w:szCs w:val="28"/>
-              </w:rPr>
-              <w:fldChar w:fldCharType="separate"/>
-            </w:r>
-            <w:r>
-              <w:rPr>
-                <w:rFonts w:eastAsia="Times New Roman"/>
-                <w:bCs/>
-                <w:noProof/>
-                <w:color w:val="000000"/>
-                <w:sz w:val="28"/>
-                <w:szCs w:val="28"/>
-              </w:rPr>
-              <w:t>«#set( $tongGia = $tongGia + $!d.donGiaDe»</w:t>
-            </w:r>
-            <w:r>
-              <w:rPr>
-                <w:rFonts w:eastAsia="Times New Roman"/>
-                <w:bCs/>
-                <w:color w:val="000000"/>
-                <w:sz w:val="28"/>
-                <w:szCs w:val="28"/>
-              </w:rPr>
-              <w:fldChar w:fldCharType="end"/>
-            </w:r>
-          </w:p>
-          <w:p>
-            <w:pPr>
-              <w:spacing w:after="0" w:line="276" w:lineRule="auto"/>
-              <w:jc w:val="right"/>
+              <w:jc w:val="center"/>
               <w:rPr>
                 <w:rFonts w:eastAsia="Times New Roman"/>
                 <w:bCs/>
@@ -1704,8 +1589,6 @@
                 <w:szCs w:val="28"/>
               </w:rPr>
             </w:pPr>
-            <w:bookmarkStart w:id="1" w:name="_GoBack"/>
-            <w:bookmarkEnd w:id="1"/>
           </w:p>
         </w:tc>
         <w:tc>
@@ -1918,7 +1801,19 @@
                 <w:sz w:val="28"/>
                 <w:szCs w:val="28"/>
               </w:rPr>
-              <w:t>«@before-row#foreach($d1 in $!d.children)»</w:t>
+              <w:t>«@before-row#forea</w:t>
+            </w:r>
+            <w:r>
+              <w:rPr>
+                <w:rFonts w:eastAsia="Times New Roman"/>
+                <w:bCs/>
+                <w:noProof/>
+                <w:color w:val="000000"/>
+                <w:sz w:val="28"/>
+                <w:szCs w:val="28"/>
+              </w:rPr>
+              <w:lastRenderedPageBreak/>
+              <w:t>ch($d1 in $!d.children)»</w:t>
             </w:r>
             <w:r>
               <w:rPr>
@@ -2123,6 +2018,7 @@
                 <w:sz w:val="28"/>
                 <w:szCs w:val="28"/>
               </w:rPr>
+              <w:lastRenderedPageBreak/>
               <w:fldChar w:fldCharType="begin"/>
             </w:r>
             <w:r>
@@ -2154,7 +2050,19 @@
                 <w:sz w:val="28"/>
                 <w:szCs w:val="28"/>
               </w:rPr>
-              <w:t>«#if($!d1.soLuongDeXuat)$numberTool.forma»</w:t>
+              <w:t>«#if($!d1.soLuongD</w:t>
+            </w:r>
+            <w:r>
+              <w:rPr>
+                <w:rFonts w:eastAsia="Times New Roman"/>
+                <w:bCs/>
+                <w:noProof/>
+                <w:color w:val="000000"/>
+                <w:sz w:val="28"/>
+                <w:szCs w:val="28"/>
+              </w:rPr>
+              <w:lastRenderedPageBreak/>
+              <w:t>eXuat)$numberTool.forma»</w:t>
             </w:r>
             <w:r>
               <w:rPr>
@@ -2206,6 +2114,7 @@
                 <w:sz w:val="28"/>
                 <w:szCs w:val="28"/>
               </w:rPr>
+              <w:lastRenderedPageBreak/>
               <w:fldChar w:fldCharType="begin"/>
             </w:r>
             <w:r>
@@ -2237,7 +2146,19 @@
                 <w:sz w:val="28"/>
                 <w:szCs w:val="28"/>
               </w:rPr>
-              <w:t>«#if($!d1.donGiaDuocDuyet)$numberTool.for»</w:t>
+              <w:t>«#if($!d1.donGiaDuoc</w:t>
+            </w:r>
+            <w:r>
+              <w:rPr>
+                <w:rFonts w:eastAsia="Times New Roman"/>
+                <w:bCs/>
+                <w:noProof/>
+                <w:color w:val="000000"/>
+                <w:sz w:val="28"/>
+                <w:szCs w:val="28"/>
+              </w:rPr>
+              <w:lastRenderedPageBreak/>
+              <w:t>Duyet)$numberTool.for»</w:t>
             </w:r>
             <w:r>
               <w:rPr>
@@ -2289,6 +2210,7 @@
                 <w:sz w:val="28"/>
                 <w:szCs w:val="28"/>
               </w:rPr>
+              <w:lastRenderedPageBreak/>
               <w:fldChar w:fldCharType="begin"/>
             </w:r>
             <w:r>
@@ -2320,7 +2242,19 @@
                 <w:sz w:val="28"/>
                 <w:szCs w:val="28"/>
               </w:rPr>
-              <w:t>«#if($!d1.donGiaDeXuat)$numberTool.format»</w:t>
+              <w:t>«#if($!d1.donGiaD</w:t>
+            </w:r>
+            <w:r>
+              <w:rPr>
+                <w:rFonts w:eastAsia="Times New Roman"/>
+                <w:bCs/>
+                <w:noProof/>
+                <w:color w:val="000000"/>
+                <w:sz w:val="28"/>
+                <w:szCs w:val="28"/>
+              </w:rPr>
+              <w:lastRenderedPageBreak/>
+              <w:t>eXuat)$numberTool.format»</w:t>
             </w:r>
             <w:r>
               <w:rPr>
@@ -2422,7 +2356,19 @@
                 <w:sz w:val="28"/>
                 <w:szCs w:val="28"/>
               </w:rPr>
-              <w:t>«#if($!d1.donGiaTraGia)$numberTool.format»</w:t>
+              <w:t>«#if($!d1.donGiaTraGi</w:t>
+            </w:r>
+            <w:r>
+              <w:rPr>
+                <w:rFonts w:eastAsia="Times New Roman"/>
+                <w:bCs/>
+                <w:noProof/>
+                <w:color w:val="000000"/>
+                <w:sz w:val="28"/>
+                <w:szCs w:val="28"/>
+              </w:rPr>
+              <w:lastRenderedPageBreak/>
+              <w:t>a)$numberTool.format»</w:t>
             </w:r>
             <w:r>
               <w:rPr>
@@ -2474,6 +2420,7 @@
                 <w:sz w:val="28"/>
                 <w:szCs w:val="28"/>
               </w:rPr>
+              <w:lastRenderedPageBreak/>
               <w:fldChar w:fldCharType="begin"/>
             </w:r>
             <w:r>
@@ -2505,7 +2452,19 @@
                 <w:sz w:val="28"/>
                 <w:szCs w:val="28"/>
               </w:rPr>
-              <w:t>«#if($!d1.thanhTien)$numberTool.format('#»</w:t>
+              <w:t>«#if($!d1.thanhTien)$numbe</w:t>
+            </w:r>
+            <w:r>
+              <w:rPr>
+                <w:rFonts w:eastAsia="Times New Roman"/>
+                <w:bCs/>
+                <w:noProof/>
+                <w:color w:val="000000"/>
+                <w:sz w:val="28"/>
+                <w:szCs w:val="28"/>
+              </w:rPr>
+              <w:lastRenderedPageBreak/>
+              <w:t>rTool.format('#»</w:t>
             </w:r>
             <w:r>
               <w:rPr>
@@ -2556,6 +2515,7 @@
                 <w:sz w:val="28"/>
                 <w:szCs w:val="28"/>
               </w:rPr>
+              <w:lastRenderedPageBreak/>
               <w:fldChar w:fldCharType="begin"/>
             </w:r>
             <w:r>
@@ -2646,6 +2606,7 @@
                 <w:sz w:val="28"/>
                 <w:szCs w:val="28"/>
               </w:rPr>
+              <w:lastRenderedPageBreak/>
               <w:t> </w:t>
             </w:r>
           </w:p>
@@ -2832,77 +2793,7 @@
           <w:p>
             <w:pPr>
               <w:spacing w:after="0" w:line="276" w:lineRule="auto"/>
-              <w:jc w:val="right"/>
-              <w:rPr>
-                <w:rFonts w:eastAsia="Times New Roman"/>
-                <w:b/>
-                <w:bCs/>
-                <w:color w:val="000000"/>
-                <w:sz w:val="28"/>
-                <w:szCs w:val="28"/>
-              </w:rPr>
-            </w:pPr>
-            <w:r>
-              <w:rPr>
-                <w:rFonts w:eastAsia="Times New Roman"/>
-                <w:b/>
-                <w:bCs/>
-                <w:color w:val="000000"/>
-                <w:sz w:val="28"/>
-                <w:szCs w:val="28"/>
-              </w:rPr>
-              <w:fldChar w:fldCharType="begin"/>
-            </w:r>
-            <w:r>
-              <w:rPr>
-                <w:rFonts w:eastAsia="Times New Roman"/>
-                <w:b/>
-                <w:bCs/>
-                <w:color w:val="000000"/>
-                <w:sz w:val="28"/>
-                <w:szCs w:val="28"/>
-              </w:rPr>
-              <w:instrText xml:space="preserve"> MERGEFIELD  $numberTool.format('#,##0',$tongGia,$locale)  \* MERGEFORMAT </w:instrText>
-            </w:r>
-            <w:r>
-              <w:rPr>
-                <w:rFonts w:eastAsia="Times New Roman"/>
-                <w:b/>
-                <w:bCs/>
-                <w:color w:val="000000"/>
-                <w:sz w:val="28"/>
-                <w:szCs w:val="28"/>
-              </w:rPr>
-              <w:fldChar w:fldCharType="separate"/>
-            </w:r>
-            <w:r>
-              <w:rPr>
-                <w:rFonts w:eastAsia="Times New Roman"/>
-                <w:b/>
-                <w:bCs/>
-                <w:noProof/>
-                <w:color w:val="000000"/>
-                <w:sz w:val="28"/>
-                <w:szCs w:val="28"/>
-              </w:rPr>
-              <w:t>«$numberTool.format('#,##0',$tongGia,$loc»</w:t>
-            </w:r>
-            <w:r>
-              <w:rPr>
-                <w:rFonts w:eastAsia="Times New Roman"/>
-                <w:b/>
-                <w:bCs/>
-                <w:color w:val="000000"/>
-                <w:sz w:val="28"/>
-                <w:szCs w:val="28"/>
-              </w:rPr>
-              <w:fldChar w:fldCharType="end"/>
-            </w:r>
-          </w:p>
-          <w:p>
-            <w:pPr>
-              <w:spacing w:after="0" w:line="276" w:lineRule="auto"/>
-              <w:jc w:val="right"/>
+              <w:jc w:val="center"/>
               <w:rPr>
                 <w:rFonts w:eastAsia="Times New Roman"/>
                 <w:b/>
@@ -3072,6 +2963,8 @@
           <w:tab w:val="left" w:pos="1035"/>
         </w:tabs>
       </w:pPr>
+      <w:bookmarkStart w:id="1" w:name="_GoBack"/>
+      <w:bookmarkEnd w:id="1"/>
     </w:p>
     <w:sectPr>
       <w:pgSz w:w="16834" w:h="11909" w:orient="landscape" w:code="9"/>

</xml_diff>